<commit_message>
An excercise in clustering courseera capstone
</commit_message>
<xml_diff>
--- a/Capstone_project_report.docx
+++ b/Capstone_project_report.docx
@@ -393,40 +393,24 @@
           <w:sz w:val="24"/>
           <w:szCs w:val="24"/>
         </w:rPr>
-        <w:t xml:space="preserve"> </w:t>
-      </w:r>
-      <w:r>
-        <w:rPr>
-          <w:rFonts w:ascii="Arial" w:hAnsi="Arial" w:cs="Arial"/>
-          <w:sz w:val="24"/>
-          <w:szCs w:val="24"/>
-        </w:rPr>
-        <w:t>Singapore is much more than the sum of its numerous attractions. It’s constantly evolving, reinventing, and reimagining itself, with people who are passionate about creating new possibilities.</w:t>
-      </w:r>
-    </w:p>
-    <w:p>
-      <w:pPr>
-        <w:rPr>
-          <w:rFonts w:ascii="Arial" w:hAnsi="Arial" w:cs="Arial"/>
-          <w:sz w:val="24"/>
-          <w:szCs w:val="24"/>
-        </w:rPr>
-      </w:pPr>
-      <w:r>
-        <w:rPr>
-          <w:rFonts w:ascii="Arial" w:hAnsi="Arial" w:cs="Arial"/>
-          <w:sz w:val="24"/>
-          <w:szCs w:val="24"/>
-        </w:rPr>
-        <w:t>It’s where foodies, explorers, collectors, action seekers, culture shapers, and socialisers meet―and new experiences are created every day</w:t>
-      </w:r>
-      <w:r>
-        <w:rPr>
-          <w:rFonts w:ascii="Arial" w:hAnsi="Arial" w:cs="Arial"/>
-          <w:sz w:val="24"/>
-          <w:szCs w:val="24"/>
-        </w:rPr>
-        <w:t>.</w:t>
+        <w:t xml:space="preserve"> Singapore is much more than the sum of its numerous attractions. It’s constantly evolving, reinventing, and reimagining itself, with people who are passionate about creating new possibilities.</w:t>
+      </w:r>
+    </w:p>
+    <w:p>
+      <w:pPr>
+        <w:rPr>
+          <w:rFonts w:ascii="Arial" w:hAnsi="Arial" w:cs="Arial"/>
+          <w:sz w:val="24"/>
+          <w:szCs w:val="24"/>
+        </w:rPr>
+      </w:pPr>
+      <w:r>
+        <w:rPr>
+          <w:rFonts w:ascii="Arial" w:hAnsi="Arial" w:cs="Arial"/>
+          <w:sz w:val="24"/>
+          <w:szCs w:val="24"/>
+        </w:rPr>
+        <w:t>It’s where foodies, explorers, collectors, action seekers, culture shapers, and socialisers meet―and new experiences are created every day.</w:t>
       </w:r>
     </w:p>
     <w:p>
@@ -468,9 +452,114 @@
           <w:sz w:val="28"/>
           <w:szCs w:val="28"/>
         </w:rPr>
-        <w:t>Business Problem</w:t>
-      </w:r>
-      <w:r>
+        <w:t>Business Problem:</w:t>
+      </w:r>
+    </w:p>
+    <w:p>
+      <w:pPr>
+        <w:spacing w:after="240"/>
+        <w:rPr>
+          <w:rFonts w:ascii="Arial" w:hAnsi="Arial" w:cs="Arial"/>
+          <w:sz w:val="24"/>
+          <w:szCs w:val="24"/>
+        </w:rPr>
+      </w:pPr>
+      <w:r>
+        <w:rPr>
+          <w:rFonts w:ascii="Arial" w:hAnsi="Arial" w:cs="Arial"/>
+          <w:sz w:val="24"/>
+          <w:szCs w:val="24"/>
+        </w:rPr>
+        <w:t>Given the diverse range of activities, historical sites and places to visit, a traveller could easily be overwhelmed by the huge number of choices that are available</w:t>
+      </w:r>
+      <w:r>
+        <w:rPr>
+          <w:rFonts w:ascii="Arial" w:hAnsi="Arial" w:cs="Arial"/>
+          <w:sz w:val="24"/>
+          <w:szCs w:val="24"/>
+        </w:rPr>
+        <w:t xml:space="preserve"> and will make it very hard for them to organise an itinerary for their travel. </w:t>
+      </w:r>
+      <w:r>
+        <w:rPr>
+          <w:rFonts w:ascii="Arial" w:hAnsi="Arial" w:cs="Arial"/>
+          <w:sz w:val="24"/>
+          <w:szCs w:val="24"/>
+        </w:rPr>
+        <w:t>Apart from the actual venues, often the number of places travellers could stay is also a key metric that is considered when making travel plans.</w:t>
+      </w:r>
+    </w:p>
+    <w:p>
+      <w:pPr>
+        <w:rPr>
+          <w:rFonts w:ascii="Arial" w:hAnsi="Arial" w:cs="Arial"/>
+          <w:sz w:val="24"/>
+          <w:szCs w:val="24"/>
+        </w:rPr>
+      </w:pPr>
+      <w:r>
+        <w:rPr>
+          <w:rFonts w:ascii="Arial" w:hAnsi="Arial" w:cs="Arial"/>
+          <w:sz w:val="24"/>
+          <w:szCs w:val="24"/>
+        </w:rPr>
+        <w:t>K-Means Clustering, a Machine Learning Algorithm, is implemented to analyse the various neighbourhoods in Singapore and group them into various clusters based on the categories of venues in those neighbourhoods and the number of available Airbnb rental properties that are close to the venues in those categories.</w:t>
+      </w:r>
+    </w:p>
+    <w:p>
+      <w:pPr>
+        <w:rPr>
+          <w:rFonts w:ascii="Arial" w:hAnsi="Arial" w:cs="Arial"/>
+          <w:sz w:val="24"/>
+          <w:szCs w:val="24"/>
+        </w:rPr>
+      </w:pPr>
+      <w:r>
+        <w:rPr>
+          <w:rFonts w:ascii="Arial" w:hAnsi="Arial" w:cs="Arial"/>
+          <w:sz w:val="24"/>
+          <w:szCs w:val="24"/>
+        </w:rPr>
+        <w:t>Th</w:t>
+      </w:r>
+      <w:r>
+        <w:rPr>
+          <w:rFonts w:ascii="Arial" w:hAnsi="Arial" w:cs="Arial"/>
+          <w:sz w:val="24"/>
+          <w:szCs w:val="24"/>
+        </w:rPr>
+        <w:t xml:space="preserve">e </w:t>
+      </w:r>
+      <w:r>
+        <w:rPr>
+          <w:rFonts w:ascii="Arial" w:hAnsi="Arial" w:cs="Arial"/>
+          <w:sz w:val="24"/>
+          <w:szCs w:val="24"/>
+        </w:rPr>
+        <w:t xml:space="preserve">objective of this specific use of K-means clustering algorithm is to identify places of interest from all the neighbourhoods of Singapore and group them into clusters and visualise the results in a map for better understanding. </w:t>
+      </w:r>
+    </w:p>
+    <w:p>
+      <w:pPr>
+        <w:rPr>
+          <w:rFonts w:ascii="Arial" w:hAnsi="Arial" w:cs="Arial"/>
+          <w:sz w:val="24"/>
+          <w:szCs w:val="24"/>
+        </w:rPr>
+      </w:pPr>
+      <w:r>
+        <w:rPr>
+          <w:rFonts w:ascii="Arial" w:hAnsi="Arial" w:cs="Arial"/>
+          <w:sz w:val="24"/>
+          <w:szCs w:val="24"/>
+        </w:rPr>
+        <w:t>The main venue categories that have been included in this analysis are purely tourist destinations such as monuments, historic places, adventure areas etc. Place such as restaurants and other categories have been excluded from the analysis.</w:t>
+      </w:r>
+    </w:p>
+    <w:p>
+      <w:pPr>
+        <w:pStyle w:val="Heading1"/>
+        <w:spacing w:after="240"/>
         <w:rPr>
           <w:rStyle w:val="BookTitle"/>
           <w:rFonts w:ascii="Arial Black" w:hAnsi="Arial Black"/>
@@ -479,177 +568,8 @@
           <w:sz w:val="28"/>
           <w:szCs w:val="28"/>
         </w:rPr>
-        <w:t>:</w:t>
-      </w:r>
-    </w:p>
-    <w:p>
-      <w:pPr>
-        <w:spacing w:after="240"/>
-        <w:rPr>
-          <w:rFonts w:ascii="Arial" w:hAnsi="Arial" w:cs="Arial"/>
-          <w:sz w:val="24"/>
-          <w:szCs w:val="24"/>
-        </w:rPr>
-      </w:pPr>
-      <w:r>
-        <w:rPr>
-          <w:rFonts w:ascii="Arial" w:hAnsi="Arial" w:cs="Arial"/>
-          <w:sz w:val="24"/>
-          <w:szCs w:val="24"/>
-        </w:rPr>
-        <w:t>Given the diverse range of activities, historical sites and places to visit, a traveller could easily be overwhelmed by the huge number of choices that are available</w:t>
-      </w:r>
-      <w:r>
-        <w:rPr>
-          <w:rFonts w:ascii="Arial" w:hAnsi="Arial" w:cs="Arial"/>
-          <w:sz w:val="24"/>
-          <w:szCs w:val="24"/>
-        </w:rPr>
-        <w:t xml:space="preserve"> and will make it very hard for them to organise an itinerary for their travel. </w:t>
-      </w:r>
-      <w:r>
-        <w:rPr>
-          <w:rFonts w:ascii="Arial" w:hAnsi="Arial" w:cs="Arial"/>
-          <w:sz w:val="24"/>
-          <w:szCs w:val="24"/>
-        </w:rPr>
-        <w:t>Apart from the actual venues, often the number of places travellers could stay is also a key metric that is considered when making travel plans.</w:t>
-      </w:r>
-    </w:p>
-    <w:p>
-      <w:pPr>
-        <w:spacing w:after="240"/>
-        <w:rPr>
-          <w:rFonts w:ascii="Arial" w:hAnsi="Arial" w:cs="Arial"/>
-          <w:sz w:val="24"/>
-          <w:szCs w:val="24"/>
-        </w:rPr>
-      </w:pPr>
-      <w:r>
-        <w:rPr>
-          <w:rFonts w:ascii="Arial" w:hAnsi="Arial" w:cs="Arial"/>
-          <w:sz w:val="24"/>
-          <w:szCs w:val="24"/>
-        </w:rPr>
-        <w:t xml:space="preserve">This </w:t>
-      </w:r>
-      <w:proofErr w:type="gramStart"/>
-      <w:r>
-        <w:rPr>
-          <w:rFonts w:ascii="Arial" w:hAnsi="Arial" w:cs="Arial"/>
-          <w:sz w:val="24"/>
-          <w:szCs w:val="24"/>
-        </w:rPr>
-        <w:t>opens up</w:t>
-      </w:r>
-      <w:proofErr w:type="gramEnd"/>
-      <w:r>
-        <w:rPr>
-          <w:rFonts w:ascii="Arial" w:hAnsi="Arial" w:cs="Arial"/>
-          <w:sz w:val="24"/>
-          <w:szCs w:val="24"/>
-        </w:rPr>
-        <w:t xml:space="preserve"> the opportunity for travel agents and companies that could create itineraries and tour packages for potential travellers. </w:t>
-      </w:r>
-    </w:p>
-    <w:p>
-      <w:pPr>
-        <w:rPr>
-          <w:rFonts w:ascii="Arial" w:hAnsi="Arial" w:cs="Arial"/>
-          <w:sz w:val="24"/>
-          <w:szCs w:val="24"/>
-        </w:rPr>
-      </w:pPr>
-      <w:r>
-        <w:rPr>
-          <w:rFonts w:ascii="Arial" w:hAnsi="Arial" w:cs="Arial"/>
-          <w:sz w:val="24"/>
-          <w:szCs w:val="24"/>
-        </w:rPr>
-        <w:t>K-Means Clustering, a Machine Learning Algorithm, is implemented to analyse the various neighbourhoods in Singapore and group them into various clusters based on the categories of venues in those neighbourhoods and the number of available Airbnb rental properties that are close to the venues in those categories.</w:t>
-      </w:r>
-    </w:p>
-    <w:p>
-      <w:pPr>
-        <w:rPr>
-          <w:rFonts w:ascii="Arial" w:hAnsi="Arial" w:cs="Arial"/>
-          <w:sz w:val="24"/>
-          <w:szCs w:val="24"/>
-        </w:rPr>
-      </w:pPr>
-      <w:r>
-        <w:rPr>
-          <w:rFonts w:ascii="Arial" w:hAnsi="Arial" w:cs="Arial"/>
-          <w:sz w:val="24"/>
-          <w:szCs w:val="24"/>
-        </w:rPr>
-        <w:t>Th</w:t>
-      </w:r>
-      <w:r>
-        <w:rPr>
-          <w:rFonts w:ascii="Arial" w:hAnsi="Arial" w:cs="Arial"/>
-          <w:sz w:val="24"/>
-          <w:szCs w:val="24"/>
-        </w:rPr>
-        <w:t xml:space="preserve">e </w:t>
-      </w:r>
-      <w:r>
-        <w:rPr>
-          <w:rFonts w:ascii="Arial" w:hAnsi="Arial" w:cs="Arial"/>
-          <w:sz w:val="24"/>
-          <w:szCs w:val="24"/>
-        </w:rPr>
-        <w:t xml:space="preserve">objective of this specific use of K-means clustering algorithm is to identify places of interest from all the neighbourhoods of Singapore and group them into clusters and visualise the results in a map for better understanding. </w:t>
-      </w:r>
-    </w:p>
-    <w:p>
-      <w:pPr>
-        <w:rPr>
-          <w:rFonts w:ascii="Arial" w:hAnsi="Arial" w:cs="Arial"/>
-          <w:sz w:val="24"/>
-          <w:szCs w:val="24"/>
-        </w:rPr>
-      </w:pPr>
-      <w:r>
-        <w:rPr>
-          <w:rFonts w:ascii="Arial" w:hAnsi="Arial" w:cs="Arial"/>
-          <w:sz w:val="24"/>
-          <w:szCs w:val="24"/>
-        </w:rPr>
-        <w:t>The main venue categories that have been included in this analysis are purely tourist destinations such as monuments, historic places, adventure areas etc. Place such as restaurants and other categories have been excluded from the analysis.</w:t>
-      </w:r>
-    </w:p>
-    <w:p>
-      <w:pPr>
-        <w:rPr>
-          <w:rFonts w:ascii="Arial" w:hAnsi="Arial" w:cs="Arial"/>
-          <w:sz w:val="24"/>
-          <w:szCs w:val="24"/>
-        </w:rPr>
-      </w:pPr>
-    </w:p>
-    <w:p>
-      <w:pPr>
-        <w:rPr>
-          <w:rFonts w:ascii="Arial" w:hAnsi="Arial" w:cs="Arial"/>
-          <w:sz w:val="24"/>
-          <w:szCs w:val="24"/>
-        </w:rPr>
-      </w:pPr>
-    </w:p>
-    <w:p>
-      <w:pPr>
-        <w:rPr>
-          <w:rFonts w:ascii="Arial" w:hAnsi="Arial" w:cs="Arial"/>
-          <w:sz w:val="24"/>
-          <w:szCs w:val="24"/>
-        </w:rPr>
-      </w:pPr>
-    </w:p>
-    <w:p>
-      <w:pPr>
-        <w:pStyle w:val="Heading1"/>
-        <w:spacing w:before="0"/>
+      </w:pPr>
+      <w:r>
         <w:rPr>
           <w:rStyle w:val="BookTitle"/>
           <w:rFonts w:ascii="Arial Black" w:hAnsi="Arial Black"/>
@@ -658,8 +578,82 @@
           <w:sz w:val="28"/>
           <w:szCs w:val="28"/>
         </w:rPr>
-      </w:pPr>
-      <w:r>
+        <w:t>Target Audience:</w:t>
+      </w:r>
+    </w:p>
+    <w:p>
+      <w:pPr>
+        <w:spacing w:after="240"/>
+        <w:rPr>
+          <w:rFonts w:ascii="Arial" w:hAnsi="Arial" w:cs="Arial"/>
+          <w:sz w:val="24"/>
+          <w:szCs w:val="24"/>
+        </w:rPr>
+      </w:pPr>
+      <w:r>
+        <w:rPr>
+          <w:rFonts w:ascii="Arial" w:hAnsi="Arial" w:cs="Arial"/>
+          <w:sz w:val="24"/>
+          <w:szCs w:val="24"/>
+        </w:rPr>
+        <w:t>T</w:t>
+      </w:r>
+      <w:r>
+        <w:rPr>
+          <w:rFonts w:ascii="Arial" w:hAnsi="Arial" w:cs="Arial"/>
+          <w:sz w:val="24"/>
+          <w:szCs w:val="24"/>
+        </w:rPr>
+        <w:t xml:space="preserve">ravel agents and </w:t>
+      </w:r>
+      <w:r>
+        <w:rPr>
+          <w:rFonts w:ascii="Arial" w:hAnsi="Arial" w:cs="Arial"/>
+          <w:sz w:val="24"/>
+          <w:szCs w:val="24"/>
+        </w:rPr>
+        <w:t>tour organisers can make use of a model such as the one described above to</w:t>
+      </w:r>
+      <w:r>
+        <w:rPr>
+          <w:rFonts w:ascii="Arial" w:hAnsi="Arial" w:cs="Arial"/>
+          <w:sz w:val="24"/>
+          <w:szCs w:val="24"/>
+        </w:rPr>
+        <w:t xml:space="preserve"> create itineraries and tour packages for potential travellers. </w:t>
+      </w:r>
+    </w:p>
+    <w:p>
+      <w:pPr>
+        <w:rPr>
+          <w:rFonts w:ascii="Arial" w:hAnsi="Arial" w:cs="Arial"/>
+          <w:sz w:val="24"/>
+          <w:szCs w:val="24"/>
+        </w:rPr>
+      </w:pPr>
+    </w:p>
+    <w:p>
+      <w:pPr>
+        <w:rPr>
+          <w:rFonts w:ascii="Arial" w:hAnsi="Arial" w:cs="Arial"/>
+          <w:sz w:val="24"/>
+          <w:szCs w:val="24"/>
+        </w:rPr>
+      </w:pPr>
+    </w:p>
+    <w:p>
+      <w:pPr>
+        <w:rPr>
+          <w:rFonts w:ascii="Arial" w:hAnsi="Arial" w:cs="Arial"/>
+          <w:sz w:val="24"/>
+          <w:szCs w:val="24"/>
+        </w:rPr>
+      </w:pPr>
+    </w:p>
+    <w:p>
+      <w:pPr>
+        <w:pStyle w:val="Heading1"/>
+        <w:spacing w:before="0"/>
         <w:rPr>
           <w:rStyle w:val="BookTitle"/>
           <w:rFonts w:ascii="Arial Black" w:hAnsi="Arial Black"/>
@@ -668,8 +662,31 @@
           <w:sz w:val="28"/>
           <w:szCs w:val="28"/>
         </w:rPr>
+      </w:pPr>
+      <w:r>
+        <w:rPr>
+          <w:rStyle w:val="BookTitle"/>
+          <w:rFonts w:ascii="Arial Black" w:hAnsi="Arial Black"/>
+          <w:b w:val="0"/>
+          <w:i w:val="0"/>
+          <w:sz w:val="28"/>
+          <w:szCs w:val="28"/>
+        </w:rPr>
         <w:lastRenderedPageBreak/>
-        <w:t>About the Data:</w:t>
+        <w:t xml:space="preserve">About the </w:t>
+      </w:r>
+      <w:bookmarkStart w:id="0" w:name="_GoBack"/>
+      <w:bookmarkEnd w:id="0"/>
+      <w:r>
+        <w:rPr>
+          <w:rStyle w:val="BookTitle"/>
+          <w:rFonts w:ascii="Arial Black" w:hAnsi="Arial Black"/>
+          <w:b w:val="0"/>
+          <w:i w:val="0"/>
+          <w:sz w:val="28"/>
+          <w:szCs w:val="28"/>
+        </w:rPr>
+        <w:t>Data:</w:t>
       </w:r>
     </w:p>
     <w:p>
@@ -938,15 +955,7 @@
                 <w:sz w:val="24"/>
                 <w:szCs w:val="24"/>
               </w:rPr>
-              <w:t>Summary information and metrics for listings in Singapore</w:t>
-            </w:r>
-            <w:r>
-              <w:rPr>
-                <w:rFonts w:ascii="Arial" w:hAnsi="Arial" w:cs="Arial"/>
-                <w:sz w:val="24"/>
-                <w:szCs w:val="24"/>
-              </w:rPr>
-              <w:t>.</w:t>
+              <w:t>Summary information and metrics for listings in Singapore.</w:t>
             </w:r>
           </w:p>
         </w:tc>
@@ -1902,7 +1911,6 @@
           <w:b/>
         </w:rPr>
       </w:pPr>
-      <w:bookmarkStart w:id="0" w:name="_GoBack"/>
       <w:r>
         <w:rPr>
           <w:b/>
@@ -1910,7 +1918,6 @@
         <w:t>Foursquare Venue Data:</w:t>
       </w:r>
     </w:p>
-    <w:bookmarkEnd w:id="0"/>
     <w:p>
       <w:pPr>
         <w:spacing w:before="240"/>

</xml_diff>